<commit_message>
User Stories with acceptance tests
</commit_message>
<xml_diff>
--- a/Week 1/User Stories.docx
+++ b/Week 1/User Stories.docx
@@ -1,6 +1,6 @@
 
 <file path=word/document.xml><?xml version="1.0" encoding="utf-8"?>
-<w:document xmlns:wpc="http://schemas.microsoft.com/office/word/2010/wordprocessingCanvas" xmlns:cx="http://schemas.microsoft.com/office/drawing/2014/chartex" xmlns:cx1="http://schemas.microsoft.com/office/drawing/2015/9/8/chartex" xmlns:cx2="http://schemas.microsoft.com/office/drawing/2015/10/21/chartex" xmlns:cx3="http://schemas.microsoft.com/office/drawing/2016/5/9/chartex" xmlns:cx4="http://schemas.microsoft.com/office/drawing/2016/5/10/chartex" xmlns:cx5="http://schemas.microsoft.com/office/drawing/2016/5/11/chartex" xmlns:cx6="http://schemas.microsoft.com/office/drawing/2016/5/12/chartex" xmlns:cx7="http://schemas.microsoft.com/office/drawing/2016/5/13/chartex" xmlns:cx8="http://schemas.microsoft.com/office/drawing/2016/5/14/chartex" xmlns:mc="http://schemas.openxmlformats.org/markup-compatibility/2006" xmlns:aink="http://schemas.microsoft.com/office/drawing/2016/ink" xmlns:am3d="http://schemas.microsoft.com/office/drawing/2017/model3d" xmlns:o="urn:schemas-microsoft-com:office:office" xmlns:oel="http://schemas.microsoft.com/office/2019/extlst" xmlns:r="http://schemas.openxmlformats.org/officeDocument/2006/relationships" xmlns:m="http://schemas.openxmlformats.org/officeDocument/2006/math" xmlns:v="urn:schemas-microsoft-com:vml" xmlns:wp14="http://schemas.microsoft.com/office/word/2010/wordprocessingDrawing" xmlns:wp="http://schemas.openxmlformats.org/drawingml/2006/wordprocessingDrawing" xmlns:w10="urn:schemas-microsoft-com:office:word" xmlns:w="http://schemas.openxmlformats.org/wordprocessingml/2006/main" xmlns:w14="http://schemas.microsoft.com/office/word/2010/wordml" xmlns:w15="http://schemas.microsoft.com/office/word/2012/wordml" xmlns:w16cex="http://schemas.microsoft.com/office/word/2018/wordml/cex" xmlns:w16cid="http://schemas.microsoft.com/office/word/2016/wordml/cid" xmlns:w16="http://schemas.microsoft.com/office/word/2018/wordml" xmlns:w16du="http://schemas.microsoft.com/office/word/2023/wordml/word16du" xmlns:w16sdtdh="http://schemas.microsoft.com/office/word/2020/wordml/sdtdatahash" xmlns:w16se="http://schemas.microsoft.com/office/word/2015/wordml/symex" xmlns:wpg="http://schemas.microsoft.com/office/word/2010/wordprocessingGroup" xmlns:wpi="http://schemas.microsoft.com/office/word/2010/wordprocessingInk" xmlns:wne="http://schemas.microsoft.com/office/word/2006/wordml" xmlns:wps="http://schemas.microsoft.com/office/word/2010/wordprocessingShape" mc:Ignorable="w14 w15 w16se w16cid w16 w16cex w16sdtdh w16du wp14">
+<w:document xmlns:wpc="http://schemas.microsoft.com/office/word/2010/wordprocessingCanvas" xmlns:cx="http://schemas.microsoft.com/office/drawing/2014/chartex" xmlns:cx1="http://schemas.microsoft.com/office/drawing/2015/9/8/chartex" xmlns:cx2="http://schemas.microsoft.com/office/drawing/2015/10/21/chartex" xmlns:cx3="http://schemas.microsoft.com/office/drawing/2016/5/9/chartex" xmlns:cx4="http://schemas.microsoft.com/office/drawing/2016/5/10/chartex" xmlns:cx5="http://schemas.microsoft.com/office/drawing/2016/5/11/chartex" xmlns:cx6="http://schemas.microsoft.com/office/drawing/2016/5/12/chartex" xmlns:cx7="http://schemas.microsoft.com/office/drawing/2016/5/13/chartex" xmlns:cx8="http://schemas.microsoft.com/office/drawing/2016/5/14/chartex" xmlns:mc="http://schemas.openxmlformats.org/markup-compatibility/2006" xmlns:aink="http://schemas.microsoft.com/office/drawing/2016/ink" xmlns:am3d="http://schemas.microsoft.com/office/drawing/2017/model3d" xmlns:o="urn:schemas-microsoft-com:office:office" xmlns:oel="http://schemas.microsoft.com/office/2019/extlst" xmlns:r="http://schemas.openxmlformats.org/officeDocument/2006/relationships" xmlns:m="http://schemas.openxmlformats.org/officeDocument/2006/math" xmlns:v="urn:schemas-microsoft-com:vml" xmlns:wp14="http://schemas.microsoft.com/office/word/2010/wordprocessingDrawing" xmlns:wp="http://schemas.openxmlformats.org/drawingml/2006/wordprocessingDrawing" xmlns:w10="urn:schemas-microsoft-com:office:word" xmlns:w="http://schemas.openxmlformats.org/wordprocessingml/2006/main" xmlns:w14="http://schemas.microsoft.com/office/word/2010/wordml" xmlns:w15="http://schemas.microsoft.com/office/word/2012/wordml" xmlns:w16cex="http://schemas.microsoft.com/office/word/2018/wordml/cex" xmlns:w16cid="http://schemas.microsoft.com/office/word/2016/wordml/cid" xmlns:w16="http://schemas.microsoft.com/office/word/2018/wordml" xmlns:w16sdtdh="http://schemas.microsoft.com/office/word/2020/wordml/sdtdatahash" xmlns:w16se="http://schemas.microsoft.com/office/word/2015/wordml/symex" xmlns:wpg="http://schemas.microsoft.com/office/word/2010/wordprocessingGroup" xmlns:wpi="http://schemas.microsoft.com/office/word/2010/wordprocessingInk" xmlns:wne="http://schemas.microsoft.com/office/word/2006/wordml" xmlns:wps="http://schemas.microsoft.com/office/word/2010/wordprocessingShape" mc:Ignorable="w14 w15 w16se w16cid w16 w16cex w16sdtdh wp14">
   <w:body>
     <w:p>
       <w:pPr>
@@ -94,15 +94,7 @@
           </w:tcPr>
           <w:p>
             <w:r>
-              <w:t xml:space="preserve">This user </w:t>
-            </w:r>
-            <w:proofErr w:type="gramStart"/>
-            <w:r>
-              <w:t>is able to</w:t>
-            </w:r>
-            <w:proofErr w:type="gramEnd"/>
-            <w:r>
-              <w:t xml:space="preserve"> create/ update files</w:t>
+              <w:t>This user is able to create/ update files</w:t>
             </w:r>
             <w:r>
               <w:t xml:space="preserve">, </w:t>
@@ -130,15 +122,7 @@
           </w:tcPr>
           <w:p>
             <w:r>
-              <w:t xml:space="preserve">This user </w:t>
-            </w:r>
-            <w:proofErr w:type="gramStart"/>
-            <w:r>
-              <w:t>is able to</w:t>
-            </w:r>
-            <w:proofErr w:type="gramEnd"/>
-            <w:r>
-              <w:t xml:space="preserve"> inquire about files and has the authority to approve </w:t>
+              <w:t xml:space="preserve">This user is able to inquire about files and has the authority to approve </w:t>
             </w:r>
             <w:r>
               <w:t xml:space="preserve">file deletions, creations or alterations made by </w:t>
@@ -169,15 +153,7 @@
           </w:tcPr>
           <w:p>
             <w:r>
-              <w:t xml:space="preserve">This user </w:t>
-            </w:r>
-            <w:proofErr w:type="gramStart"/>
-            <w:r>
-              <w:t>is able to</w:t>
-            </w:r>
-            <w:proofErr w:type="gramEnd"/>
-            <w:r>
-              <w:t xml:space="preserve"> create/update files and delete files, can inquire about files and also has authority to approve file alterations, deletions or creations performed by </w:t>
+              <w:t xml:space="preserve">This user is able to create/update files and delete files, can inquire about files and also has authority to approve file alterations, deletions or creations performed by </w:t>
             </w:r>
             <w:r>
               <w:t>Other Users</w:t>
@@ -307,11 +283,9 @@
             <w:r>
               <w:t xml:space="preserve">If the user cannot access the </w:t>
             </w:r>
-            <w:proofErr w:type="gramStart"/>
-            <w:r>
-              <w:t>file</w:t>
-            </w:r>
-            <w:proofErr w:type="gramEnd"/>
+            <w:r>
+              <w:t>file,</w:t>
+            </w:r>
             <w:r>
               <w:t xml:space="preserve"> then the permissions are correct.</w:t>
             </w:r>
@@ -320,13 +294,17 @@
             <w:r>
               <w:t xml:space="preserve">Else if the user </w:t>
             </w:r>
-            <w:proofErr w:type="gramStart"/>
-            <w:r>
-              <w:t>can  access</w:t>
-            </w:r>
-            <w:proofErr w:type="gramEnd"/>
-            <w:r>
-              <w:t xml:space="preserve"> the file even without permission then the test has failed.</w:t>
+            <w:r>
+              <w:t>can access</w:t>
+            </w:r>
+            <w:r>
+              <w:t xml:space="preserve"> the file even without </w:t>
+            </w:r>
+            <w:r>
+              <w:t>permission,</w:t>
+            </w:r>
+            <w:r>
+              <w:t xml:space="preserve"> then the test has failed.</w:t>
             </w:r>
           </w:p>
         </w:tc>
@@ -360,11 +338,9 @@
             <w:r>
               <w:t xml:space="preserve">If the user is able to access and modify all aspects of the </w:t>
             </w:r>
-            <w:proofErr w:type="gramStart"/>
-            <w:r>
-              <w:t>file</w:t>
-            </w:r>
-            <w:proofErr w:type="gramEnd"/>
+            <w:r>
+              <w:t>file,</w:t>
+            </w:r>
             <w:r>
               <w:t xml:space="preserve"> then the test is a success.</w:t>
             </w:r>
@@ -383,15 +359,7 @@
           </w:tcPr>
           <w:p>
             <w:r>
-              <w:t xml:space="preserve">As a Financing Manager I wish to view the audit trail of </w:t>
-            </w:r>
-            <w:proofErr w:type="gramStart"/>
-            <w:r>
-              <w:t>a</w:t>
-            </w:r>
-            <w:proofErr w:type="gramEnd"/>
-            <w:r>
-              <w:t xml:space="preserve"> uploaded file.</w:t>
+              <w:t>As a Financing Manager I wish to view the audit trail of a uploaded file.</w:t>
             </w:r>
           </w:p>
         </w:tc>
@@ -409,21 +377,10 @@
             <w:r>
               <w:t xml:space="preserve"> made to the </w:t>
             </w:r>
-            <w:proofErr w:type="gramStart"/>
             <w:r>
               <w:lastRenderedPageBreak/>
-              <w:t>document</w:t>
-            </w:r>
-            <w:r>
-              <w:t xml:space="preserve"> </w:t>
-            </w:r>
-            <w:r>
-              <w:t xml:space="preserve"> </w:t>
-            </w:r>
-            <w:r>
-              <w:t>or</w:t>
-            </w:r>
-            <w:proofErr w:type="gramEnd"/>
+              <w:t>document or</w:t>
+            </w:r>
             <w:r>
               <w:t xml:space="preserve"> views of the document with a date and time along with the name and role of the user who viewed/modified the file.</w:t>
             </w:r>
@@ -441,15 +398,7 @@
           </w:p>
           <w:p>
             <w:r>
-              <w:t xml:space="preserve">OWNER | [CREATED | MODIFIED | VIEWED] | DATE | </w:t>
-            </w:r>
-            <w:proofErr w:type="gramStart"/>
-            <w:r>
-              <w:t>TIME</w:t>
-            </w:r>
-            <w:proofErr w:type="gramEnd"/>
-            <w:r>
-              <w:t xml:space="preserve"> </w:t>
+              <w:t xml:space="preserve">OWNER | [CREATED | MODIFIED | VIEWED] | DATE | TIME </w:t>
             </w:r>
           </w:p>
           <w:p>
@@ -491,11 +440,9 @@
             <w:r>
               <w:t xml:space="preserve">If the search returns files only older than 2 </w:t>
             </w:r>
-            <w:proofErr w:type="gramStart"/>
-            <w:r>
-              <w:t>years</w:t>
-            </w:r>
-            <w:proofErr w:type="gramEnd"/>
+            <w:r>
+              <w:t>years,</w:t>
+            </w:r>
             <w:r>
               <w:t xml:space="preserve"> then the test is a success.</w:t>
             </w:r>
@@ -545,11 +492,9 @@
             <w:r>
               <w:t xml:space="preserve">If the file is located within the archive after its creator has </w:t>
             </w:r>
-            <w:proofErr w:type="gramStart"/>
-            <w:r>
-              <w:t>left</w:t>
-            </w:r>
-            <w:proofErr w:type="gramEnd"/>
+            <w:r>
+              <w:t>left,</w:t>
+            </w:r>
             <w:r>
               <w:t xml:space="preserve"> then the test is a success.</w:t>
             </w:r>
@@ -570,11 +515,9 @@
             <w:r>
               <w:t xml:space="preserve">As the Head of the Financing </w:t>
             </w:r>
-            <w:proofErr w:type="gramStart"/>
-            <w:r>
-              <w:t>Department</w:t>
-            </w:r>
-            <w:proofErr w:type="gramEnd"/>
+            <w:r>
+              <w:t>Department,</w:t>
+            </w:r>
             <w:r>
               <w:t xml:space="preserve"> I </w:t>
             </w:r>
@@ -621,11 +564,9 @@
             <w:r>
               <w:t xml:space="preserve">As the Head of the Financing </w:t>
             </w:r>
-            <w:proofErr w:type="gramStart"/>
-            <w:r>
-              <w:t>Department</w:t>
-            </w:r>
-            <w:proofErr w:type="gramEnd"/>
+            <w:r>
+              <w:t>Department,</w:t>
+            </w:r>
             <w:r>
               <w:t xml:space="preserve"> I want to upload a document to the system and receive updates on it.</w:t>
             </w:r>
@@ -639,11 +580,9 @@
             <w:r>
               <w:t xml:space="preserve">When a user uploads a file to the </w:t>
             </w:r>
-            <w:proofErr w:type="gramStart"/>
-            <w:r>
-              <w:t>system</w:t>
-            </w:r>
-            <w:proofErr w:type="gramEnd"/>
+            <w:r>
+              <w:t>system,</w:t>
+            </w:r>
             <w:r>
               <w:t xml:space="preserve"> they are given </w:t>
             </w:r>
@@ -677,11 +616,9 @@
             <w:r>
               <w:t xml:space="preserve">As the Head of the Financing </w:t>
             </w:r>
-            <w:proofErr w:type="gramStart"/>
-            <w:r>
-              <w:t>Department</w:t>
-            </w:r>
-            <w:proofErr w:type="gramEnd"/>
+            <w:r>
+              <w:t>Department,</w:t>
+            </w:r>
             <w:r>
               <w:t xml:space="preserve"> I have received a report that a user is unable to locate a file within the system.</w:t>
             </w:r>
@@ -693,15 +630,7 @@
           </w:tcPr>
           <w:p>
             <w:r>
-              <w:t xml:space="preserve">I will search through the audit logs to find the file </w:t>
-            </w:r>
-            <w:proofErr w:type="gramStart"/>
-            <w:r>
-              <w:t>in order to</w:t>
-            </w:r>
-            <w:proofErr w:type="gramEnd"/>
-            <w:r>
-              <w:t xml:space="preserve"> restore the document to the main system.</w:t>
+              <w:t>I will search through the audit logs to find the file in order to restore the document to the main system.</w:t>
             </w:r>
           </w:p>
         </w:tc>
@@ -713,11 +642,9 @@
             <w:r>
               <w:t xml:space="preserve">If the file can be found and restored to the main </w:t>
             </w:r>
-            <w:proofErr w:type="gramStart"/>
-            <w:r>
-              <w:t>system</w:t>
-            </w:r>
-            <w:proofErr w:type="gramEnd"/>
+            <w:r>
+              <w:t>system,</w:t>
+            </w:r>
             <w:r>
               <w:t xml:space="preserve"> then the test is a success.</w:t>
             </w:r>
@@ -726,11 +653,9 @@
             <w:r>
               <w:t xml:space="preserve">Else if the file cannot be found within the audit </w:t>
             </w:r>
-            <w:proofErr w:type="gramStart"/>
-            <w:r>
-              <w:t>trail</w:t>
-            </w:r>
-            <w:proofErr w:type="gramEnd"/>
+            <w:r>
+              <w:t>trail,</w:t>
+            </w:r>
             <w:r>
               <w:t xml:space="preserve"> then the file cannot be restored and the test is a failure.</w:t>
             </w:r>
@@ -751,7 +676,7 @@
 </file>
 
 <file path=word/styles.xml><?xml version="1.0" encoding="utf-8"?>
-<w:styles xmlns:mc="http://schemas.openxmlformats.org/markup-compatibility/2006" xmlns:r="http://schemas.openxmlformats.org/officeDocument/2006/relationships" xmlns:w="http://schemas.openxmlformats.org/wordprocessingml/2006/main" xmlns:w14="http://schemas.microsoft.com/office/word/2010/wordml" xmlns:w15="http://schemas.microsoft.com/office/word/2012/wordml" xmlns:w16cex="http://schemas.microsoft.com/office/word/2018/wordml/cex" xmlns:w16cid="http://schemas.microsoft.com/office/word/2016/wordml/cid" xmlns:w16="http://schemas.microsoft.com/office/word/2018/wordml" xmlns:w16du="http://schemas.microsoft.com/office/word/2023/wordml/word16du" xmlns:w16sdtdh="http://schemas.microsoft.com/office/word/2020/wordml/sdtdatahash" xmlns:w16se="http://schemas.microsoft.com/office/word/2015/wordml/symex" mc:Ignorable="w14 w15 w16se w16cid w16 w16cex w16sdtdh w16du">
+<w:styles xmlns:mc="http://schemas.openxmlformats.org/markup-compatibility/2006" xmlns:r="http://schemas.openxmlformats.org/officeDocument/2006/relationships" xmlns:w="http://schemas.openxmlformats.org/wordprocessingml/2006/main" xmlns:w14="http://schemas.microsoft.com/office/word/2010/wordml" xmlns:w15="http://schemas.microsoft.com/office/word/2012/wordml" xmlns:w16cex="http://schemas.microsoft.com/office/word/2018/wordml/cex" xmlns:w16cid="http://schemas.microsoft.com/office/word/2016/wordml/cid" xmlns:w16="http://schemas.microsoft.com/office/word/2018/wordml" xmlns:w16sdtdh="http://schemas.microsoft.com/office/word/2020/wordml/sdtdatahash" xmlns:w16se="http://schemas.microsoft.com/office/word/2015/wordml/symex" mc:Ignorable="w14 w15 w16se w16cid w16 w16cex w16sdtdh">
   <w:docDefaults>
     <w:rPrDefault>
       <w:rPr>

</xml_diff>